<commit_message>
Fixing some merge-initiated typos in ch 5. Also added comment to the book description
</commit_message>
<xml_diff>
--- a/doc/Kurtz_Book Description.docx
+++ b/doc/Kurtz_Book Description.docx
@@ -31,7 +31,25 @@
           <w:sz w:val="18"/>
           <w:szCs w:val="18"/>
         </w:rPr>
-        <w:t>Learn how to leverage the features and capabilities of the ASP.NET Web API to build a RESTful web</w:t>
+        <w:t xml:space="preserve">Learn how to leverage the features and capabilities of the ASP.NET Web API to build a </w:t>
+      </w:r>
+      <w:proofErr w:type="spellStart"/>
+      <w:r>
+        <w:rPr>
+          <w:rFonts w:ascii="Verdana" w:hAnsi="Verdana"/>
+          <w:sz w:val="18"/>
+          <w:szCs w:val="18"/>
+        </w:rPr>
+        <w:t>RESTful</w:t>
+      </w:r>
+      <w:proofErr w:type="spellEnd"/>
+      <w:r>
+        <w:rPr>
+          <w:rFonts w:ascii="Verdana" w:hAnsi="Verdana"/>
+          <w:sz w:val="18"/>
+          <w:szCs w:val="18"/>
+        </w:rPr>
+        <w:t xml:space="preserve"> web</w:t>
       </w:r>
     </w:p>
     <w:p>
@@ -45,13 +63,23 @@
           <w:szCs w:val="18"/>
         </w:rPr>
       </w:pPr>
-      <w:r>
-        <w:rPr>
-          <w:rFonts w:ascii="Verdana" w:hAnsi="Verdana"/>
-          <w:sz w:val="18"/>
-          <w:szCs w:val="18"/>
-        </w:rPr>
-        <w:t>service from start to finish. This book will first explain the REST architectur</w:t>
+      <w:proofErr w:type="gramStart"/>
+      <w:r>
+        <w:rPr>
+          <w:rFonts w:ascii="Verdana" w:hAnsi="Verdana"/>
+          <w:sz w:val="18"/>
+          <w:szCs w:val="18"/>
+        </w:rPr>
+        <w:t>service</w:t>
+      </w:r>
+      <w:proofErr w:type="gramEnd"/>
+      <w:r>
+        <w:rPr>
+          <w:rFonts w:ascii="Verdana" w:hAnsi="Verdana"/>
+          <w:sz w:val="18"/>
+          <w:szCs w:val="18"/>
+        </w:rPr>
+        <w:t xml:space="preserve"> from start to finish. This book will first explain the REST architectur</w:t>
       </w:r>
       <w:ins w:id="1" w:author="Brian Wortman" w:date="2014-03-27T14:12:00Z">
         <w:r>
@@ -102,13 +130,23 @@
           <w:szCs w:val="18"/>
         </w:rPr>
       </w:pPr>
-      <w:r>
-        <w:rPr>
-          <w:rFonts w:ascii="Verdana" w:hAnsi="Verdana"/>
-          <w:sz w:val="18"/>
-          <w:szCs w:val="18"/>
-        </w:rPr>
-        <w:t xml:space="preserve">knowledge, the </w:t>
+      <w:proofErr w:type="gramStart"/>
+      <w:r>
+        <w:rPr>
+          <w:rFonts w:ascii="Verdana" w:hAnsi="Verdana"/>
+          <w:sz w:val="18"/>
+          <w:szCs w:val="18"/>
+        </w:rPr>
+        <w:t>knowledge</w:t>
+      </w:r>
+      <w:proofErr w:type="gramEnd"/>
+      <w:r>
+        <w:rPr>
+          <w:rFonts w:ascii="Verdana" w:hAnsi="Verdana"/>
+          <w:sz w:val="18"/>
+          <w:szCs w:val="18"/>
+        </w:rPr>
+        <w:t xml:space="preserve">, the </w:t>
       </w:r>
       <w:ins w:id="4" w:author="Brian Wortman" w:date="2014-03-27T14:13:00Z">
         <w:r>
@@ -222,8 +260,18 @@
           <w:sz w:val="18"/>
           <w:szCs w:val="18"/>
         </w:rPr>
-        <w:t>New content in this edition includes:</w:t>
-      </w:r>
+        <w:t>New content in this edition includes</w:t>
+      </w:r>
+      <w:proofErr w:type="gramStart"/>
+      <w:r>
+        <w:rPr>
+          <w:rFonts w:ascii="Verdana" w:hAnsi="Verdana"/>
+          <w:sz w:val="18"/>
+          <w:szCs w:val="18"/>
+        </w:rPr>
+        <w:t>:</w:t>
+      </w:r>
+      <w:proofErr w:type="gramEnd"/>
       <w:r>
         <w:rPr>
           <w:rFonts w:ascii="Verdana" w:hAnsi="Verdana"/>
@@ -319,7 +367,24 @@
           <w:szCs w:val="18"/>
         </w:rPr>
         <w:br/>
-        <w:t>• JSON Web Tokens, CORS, CSRF, and OAUTH</w:t>
+        <w:t xml:space="preserve">• JSON Web Tokens, CORS, </w:t>
+      </w:r>
+      <w:commentRangeStart w:id="8"/>
+      <w:r>
+        <w:rPr>
+          <w:rFonts w:ascii="Verdana" w:hAnsi="Verdana"/>
+          <w:sz w:val="18"/>
+          <w:szCs w:val="18"/>
+        </w:rPr>
+        <w:t>CSRF, and OAUTH</w:t>
+      </w:r>
+      <w:commentRangeEnd w:id="8"/>
+      <w:r>
+        <w:rPr>
+          <w:rStyle w:val="CommentReference"/>
+          <w:rFonts w:asciiTheme="minorHAnsi" w:eastAsiaTheme="minorHAnsi" w:hAnsiTheme="minorHAnsi" w:cstheme="minorBidi"/>
+        </w:rPr>
+        <w:commentReference w:id="8"/>
       </w:r>
     </w:p>
     <w:p>
@@ -404,7 +469,7 @@
         <w:br/>
         <w:t xml:space="preserve">New capabilities in </w:t>
       </w:r>
-      <w:ins w:id="8" w:author="Brian Wortman" w:date="2014-03-27T14:15:00Z">
+      <w:ins w:id="10" w:author="Brian Wortman" w:date="2014-03-27T14:15:00Z">
         <w:r>
           <w:rPr>
             <w:rFonts w:ascii="Verdana" w:hAnsi="Verdana"/>
@@ -422,7 +487,7 @@
         </w:rPr>
         <w:t xml:space="preserve">Web API 2, including: better error handling, attributed routes, </w:t>
       </w:r>
-      <w:ins w:id="9" w:author="Brian Wortman" w:date="2014-03-27T14:15:00Z">
+      <w:ins w:id="11" w:author="Brian Wortman" w:date="2014-03-27T14:15:00Z">
         <w:r>
           <w:rPr>
             <w:rFonts w:ascii="Verdana" w:hAnsi="Verdana"/>
@@ -440,7 +505,7 @@
         </w:rPr>
         <w:t>CORS</w:t>
       </w:r>
-      <w:del w:id="10" w:author="Brian Wortman" w:date="2014-03-27T14:15:00Z">
+      <w:del w:id="12" w:author="Brian Wortman" w:date="2014-03-27T14:15:00Z">
         <w:r>
           <w:rPr>
             <w:rFonts w:ascii="Verdana" w:hAnsi="Verdana"/>
@@ -459,7 +524,7 @@
         <w:br/>
         <w:t xml:space="preserve">Understanding </w:t>
       </w:r>
-      <w:ins w:id="11" w:author="Brian Wortman" w:date="2014-03-27T14:15:00Z">
+      <w:ins w:id="13" w:author="Brian Wortman" w:date="2014-03-27T14:15:00Z">
         <w:r>
           <w:rPr>
             <w:rFonts w:ascii="Verdana" w:hAnsi="Verdana"/>
@@ -493,9 +558,19 @@
           <w:szCs w:val="18"/>
         </w:rPr>
         <w:br/>
-        <w:t>Using NHibernate</w:t>
-      </w:r>
-      <w:ins w:id="12" w:author="Brian Wortman" w:date="2014-03-27T14:15:00Z">
+        <w:t xml:space="preserve">Using </w:t>
+      </w:r>
+      <w:proofErr w:type="spellStart"/>
+      <w:r>
+        <w:rPr>
+          <w:rFonts w:ascii="Verdana" w:hAnsi="Verdana"/>
+          <w:sz w:val="18"/>
+          <w:szCs w:val="18"/>
+        </w:rPr>
+        <w:t>NHibernate</w:t>
+      </w:r>
+      <w:proofErr w:type="spellEnd"/>
+      <w:ins w:id="14" w:author="Brian Wortman" w:date="2014-03-27T14:15:00Z">
         <w:r>
           <w:rPr>
             <w:rFonts w:ascii="Verdana" w:hAnsi="Verdana"/>
@@ -505,7 +580,7 @@
           <w:t xml:space="preserve"> </w:t>
         </w:r>
       </w:ins>
-      <w:del w:id="13" w:author="Brian Wortman" w:date="2014-03-27T14:15:00Z">
+      <w:del w:id="15" w:author="Brian Wortman" w:date="2014-03-27T14:15:00Z">
         <w:r>
           <w:rPr>
             <w:rFonts w:ascii="Verdana" w:hAnsi="Verdana"/>
@@ -523,7 +598,7 @@
         </w:rPr>
         <w:t xml:space="preserve">with </w:t>
       </w:r>
-      <w:ins w:id="14" w:author="Brian Wortman" w:date="2014-03-27T14:15:00Z">
+      <w:ins w:id="16" w:author="Brian Wortman" w:date="2014-03-27T14:15:00Z">
         <w:r>
           <w:rPr>
             <w:rFonts w:ascii="Verdana" w:hAnsi="Verdana"/>
@@ -559,7 +634,7 @@
         <w:br/>
         <w:t xml:space="preserve">Supporting legacy SOAP callers with </w:t>
       </w:r>
-      <w:ins w:id="15" w:author="Brian Wortman" w:date="2014-03-27T14:15:00Z">
+      <w:ins w:id="17" w:author="Brian Wortman" w:date="2014-03-27T14:15:00Z">
         <w:r>
           <w:rPr>
             <w:rFonts w:ascii="Verdana" w:hAnsi="Verdana"/>
@@ -605,10 +680,7 @@
         <w:t>Web API versioning</w:t>
       </w:r>
     </w:p>
-    <w:p>
-      <w:bookmarkStart w:id="16" w:name="_GoBack"/>
-      <w:bookmarkEnd w:id="16"/>
-    </w:p>
+    <w:p/>
     <w:sectPr>
       <w:pgSz w:w="12240" w:h="15840"/>
       <w:pgMar w:top="1440" w:right="1440" w:bottom="1440" w:left="1440" w:header="720" w:footer="720" w:gutter="0"/>
@@ -617,6 +689,35 @@
     </w:sectPr>
   </w:body>
 </w:document>
+</file>
+
+<file path=word/comments.xml><?xml version="1.0" encoding="utf-8"?>
+<w:comments xmlns:wpc="http://schemas.microsoft.com/office/word/2010/wordprocessingCanvas" xmlns:mc="http://schemas.openxmlformats.org/markup-compatibility/2006" xmlns:o="urn:schemas-microsoft-com:office:office" xmlns:r="http://schemas.openxmlformats.org/officeDocument/2006/relationships" xmlns:m="http://schemas.openxmlformats.org/officeDocument/2006/math" xmlns:v="urn:schemas-microsoft-com:vml" xmlns:wp14="http://schemas.microsoft.com/office/word/2010/wordprocessingDrawing" xmlns:wp="http://schemas.openxmlformats.org/drawingml/2006/wordprocessingDrawing" xmlns:w10="urn:schemas-microsoft-com:office:word" xmlns:w="http://schemas.openxmlformats.org/wordprocessingml/2006/main" xmlns:w14="http://schemas.microsoft.com/office/word/2010/wordml" xmlns:w15="http://schemas.microsoft.com/office/word/2012/wordml" xmlns:wpg="http://schemas.microsoft.com/office/word/2010/wordprocessingGroup" xmlns:wpi="http://schemas.microsoft.com/office/word/2010/wordprocessingInk" xmlns:wne="http://schemas.microsoft.com/office/word/2006/wordml" xmlns:wps="http://schemas.microsoft.com/office/word/2010/wordprocessingShape" mc:Ignorable="w14 w15 wp14">
+  <w:comment w:id="8" w:author="Brian Wortman" w:date="2014-04-24T09:31:00Z" w:initials="BW">
+    <w:p>
+      <w:pPr>
+        <w:pStyle w:val="CommentText"/>
+      </w:pPr>
+      <w:r>
+        <w:rPr>
+          <w:rStyle w:val="CommentReference"/>
+        </w:rPr>
+        <w:annotationRef/>
+      </w:r>
+      <w:r>
+        <w:t>Are we going to include this?</w:t>
+      </w:r>
+      <w:bookmarkStart w:id="9" w:name="_GoBack"/>
+      <w:bookmarkEnd w:id="9"/>
+    </w:p>
+  </w:comment>
+</w:comments>
+</file>
+
+<file path=word/commentsExtended.xml><?xml version="1.0" encoding="utf-8"?>
+<w15:commentsEx xmlns:wpc="http://schemas.microsoft.com/office/word/2010/wordprocessingCanvas" xmlns:mc="http://schemas.openxmlformats.org/markup-compatibility/2006" xmlns:o="urn:schemas-microsoft-com:office:office" xmlns:r="http://schemas.openxmlformats.org/officeDocument/2006/relationships" xmlns:m="http://schemas.openxmlformats.org/officeDocument/2006/math" xmlns:v="urn:schemas-microsoft-com:vml" xmlns:wp14="http://schemas.microsoft.com/office/word/2010/wordprocessingDrawing" xmlns:wp="http://schemas.openxmlformats.org/drawingml/2006/wordprocessingDrawing" xmlns:w10="urn:schemas-microsoft-com:office:word" xmlns:w="http://schemas.openxmlformats.org/wordprocessingml/2006/main" xmlns:w14="http://schemas.microsoft.com/office/word/2010/wordml" xmlns:w15="http://schemas.microsoft.com/office/word/2012/wordml" xmlns:wpg="http://schemas.microsoft.com/office/word/2010/wordprocessingGroup" xmlns:wpi="http://schemas.microsoft.com/office/word/2010/wordprocessingInk" xmlns:wne="http://schemas.microsoft.com/office/word/2006/wordml" xmlns:wps="http://schemas.microsoft.com/office/word/2010/wordprocessingShape" mc:Ignorable="w14 w15 wp14">
+  <w15:commentEx w15:paraId="6B43A061" w15:done="0"/>
+</w15:commentsEx>
 </file>
 
 <file path=word/people.xml><?xml version="1.0" encoding="utf-8"?>
@@ -1064,6 +1165,104 @@
       <w:szCs w:val="24"/>
     </w:rPr>
   </w:style>
+  <w:style w:type="character" w:styleId="CommentReference">
+    <w:name w:val="annotation reference"/>
+    <w:basedOn w:val="DefaultParagraphFont"/>
+    <w:uiPriority w:val="99"/>
+    <w:semiHidden/>
+    <w:unhideWhenUsed/>
+    <w:rsid w:val="00F543DA"/>
+    <w:rPr>
+      <w:sz w:val="16"/>
+      <w:szCs w:val="16"/>
+    </w:rPr>
+  </w:style>
+  <w:style w:type="paragraph" w:styleId="CommentText">
+    <w:name w:val="annotation text"/>
+    <w:basedOn w:val="Normal"/>
+    <w:link w:val="CommentTextChar"/>
+    <w:uiPriority w:val="99"/>
+    <w:semiHidden/>
+    <w:unhideWhenUsed/>
+    <w:rsid w:val="00F543DA"/>
+    <w:pPr>
+      <w:spacing w:line="240" w:lineRule="auto"/>
+    </w:pPr>
+    <w:rPr>
+      <w:sz w:val="20"/>
+      <w:szCs w:val="20"/>
+    </w:rPr>
+  </w:style>
+  <w:style w:type="character" w:customStyle="1" w:styleId="CommentTextChar">
+    <w:name w:val="Comment Text Char"/>
+    <w:basedOn w:val="DefaultParagraphFont"/>
+    <w:link w:val="CommentText"/>
+    <w:uiPriority w:val="99"/>
+    <w:semiHidden/>
+    <w:rsid w:val="00F543DA"/>
+    <w:rPr>
+      <w:sz w:val="20"/>
+      <w:szCs w:val="20"/>
+    </w:rPr>
+  </w:style>
+  <w:style w:type="paragraph" w:styleId="CommentSubject">
+    <w:name w:val="annotation subject"/>
+    <w:basedOn w:val="CommentText"/>
+    <w:next w:val="CommentText"/>
+    <w:link w:val="CommentSubjectChar"/>
+    <w:uiPriority w:val="99"/>
+    <w:semiHidden/>
+    <w:unhideWhenUsed/>
+    <w:rsid w:val="00F543DA"/>
+    <w:rPr>
+      <w:b/>
+      <w:bCs/>
+    </w:rPr>
+  </w:style>
+  <w:style w:type="character" w:customStyle="1" w:styleId="CommentSubjectChar">
+    <w:name w:val="Comment Subject Char"/>
+    <w:basedOn w:val="CommentTextChar"/>
+    <w:link w:val="CommentSubject"/>
+    <w:uiPriority w:val="99"/>
+    <w:semiHidden/>
+    <w:rsid w:val="00F543DA"/>
+    <w:rPr>
+      <w:b/>
+      <w:bCs/>
+      <w:sz w:val="20"/>
+      <w:szCs w:val="20"/>
+    </w:rPr>
+  </w:style>
+  <w:style w:type="paragraph" w:styleId="BalloonText">
+    <w:name w:val="Balloon Text"/>
+    <w:basedOn w:val="Normal"/>
+    <w:link w:val="BalloonTextChar"/>
+    <w:uiPriority w:val="99"/>
+    <w:semiHidden/>
+    <w:unhideWhenUsed/>
+    <w:rsid w:val="00F543DA"/>
+    <w:pPr>
+      <w:spacing w:after="0" w:line="240" w:lineRule="auto"/>
+    </w:pPr>
+    <w:rPr>
+      <w:rFonts w:ascii="Segoe UI" w:hAnsi="Segoe UI" w:cs="Segoe UI"/>
+      <w:sz w:val="18"/>
+      <w:szCs w:val="18"/>
+    </w:rPr>
+  </w:style>
+  <w:style w:type="character" w:customStyle="1" w:styleId="BalloonTextChar">
+    <w:name w:val="Balloon Text Char"/>
+    <w:basedOn w:val="DefaultParagraphFont"/>
+    <w:link w:val="BalloonText"/>
+    <w:uiPriority w:val="99"/>
+    <w:semiHidden/>
+    <w:rsid w:val="00F543DA"/>
+    <w:rPr>
+      <w:rFonts w:ascii="Segoe UI" w:hAnsi="Segoe UI" w:cs="Segoe UI"/>
+      <w:sz w:val="18"/>
+      <w:szCs w:val="18"/>
+    </w:rPr>
+  </w:style>
 </w:styles>
 </file>
 

</xml_diff>